<commit_message>
added an error -D
</commit_message>
<xml_diff>
--- a/Documentazione/Documenti Condivisi/Requirements Analysis Document.docx
+++ b/Documentazione/Documenti Condivisi/Requirements Analysis Document.docx
@@ -7153,19 +7153,7 @@
               <w:rPr>
                 <w:rFonts w:ascii="Helvetica" w:hAnsi="Helvetica" w:cs="Helvetica"/>
               </w:rPr>
-              <w:t>inserisce negli appos</w:t>
-            </w:r>
-            <w:r>
-              <w:rPr>
-                <w:rFonts w:ascii="Helvetica" w:hAnsi="Helvetica" w:cs="Helvetica"/>
-              </w:rPr>
-              <w:t>i</w:t>
-            </w:r>
-            <w:r>
-              <w:rPr>
-                <w:rFonts w:ascii="Helvetica" w:hAnsi="Helvetica" w:cs="Helvetica"/>
-              </w:rPr>
-              <w:t>ti campi le credenziali e i suoi, dati nece</w:t>
+              <w:t>inserisce negli appositi campi le credenziali e i suoi, dati nece</w:t>
             </w:r>
             <w:r>
               <w:rPr>
@@ -11754,19 +11742,7 @@
               <w:rPr>
                 <w:rFonts w:ascii="Helvetica" w:hAnsi="Helvetica" w:cs="Helvetica"/>
               </w:rPr>
-              <w:t>Non deve ess</w:t>
-            </w:r>
-            <w:r>
-              <w:rPr>
-                <w:rFonts w:ascii="Helvetica" w:hAnsi="Helvetica" w:cs="Helvetica"/>
-              </w:rPr>
-              <w:t>e</w:t>
-            </w:r>
-            <w:r>
-              <w:rPr>
-                <w:rFonts w:ascii="Helvetica" w:hAnsi="Helvetica" w:cs="Helvetica"/>
-              </w:rPr>
-              <w:t>re già presente nella lista Companion</w:t>
+              <w:t>Non deve essere già presente nella lista Companion</w:t>
             </w:r>
             <w:r>
               <w:rPr>
@@ -15089,6 +15065,27 @@
             </w:r>
             <w:proofErr w:type="spellEnd"/>
           </w:p>
+          <w:p>
+            <w:pPr>
+              <w:rPr>
+                <w:rFonts w:ascii="Helvetica" w:hAnsi="Helvetica" w:cs="Helvetica"/>
+              </w:rPr>
+            </w:pPr>
+            <w:r>
+              <w:rPr>
+                <w:rFonts w:ascii="Helvetica" w:hAnsi="Helvetica" w:cs="Helvetica"/>
+              </w:rPr>
+              <w:t>Password_Troppo_C</w:t>
+            </w:r>
+            <w:bookmarkStart w:id="1" w:name="_GoBack"/>
+            <w:bookmarkEnd w:id="1"/>
+            <w:r>
+              <w:rPr>
+                <w:rFonts w:ascii="Helvetica" w:hAnsi="Helvetica" w:cs="Helvetica"/>
+              </w:rPr>
+              <w:t>orta</w:t>
+            </w:r>
+          </w:p>
         </w:tc>
       </w:tr>
     </w:tbl>
@@ -17993,19 +17990,7 @@
               <w:rPr>
                 <w:rFonts w:ascii="Helvetica" w:hAnsi="Helvetica" w:cs="Helvetica"/>
               </w:rPr>
-              <w:t xml:space="preserve"> alla p</w:t>
-            </w:r>
-            <w:r>
-              <w:rPr>
-                <w:rFonts w:ascii="Helvetica" w:hAnsi="Helvetica" w:cs="Helvetica"/>
-              </w:rPr>
-              <w:t>a</w:t>
-            </w:r>
-            <w:r>
-              <w:rPr>
-                <w:rFonts w:ascii="Helvetica" w:hAnsi="Helvetica" w:cs="Helvetica"/>
-              </w:rPr>
-              <w:t>gina principale.</w:t>
+              <w:t xml:space="preserve"> alla pagina principale.</w:t>
             </w:r>
           </w:p>
         </w:tc>
@@ -18194,19 +18179,7 @@
               <w:rPr>
                 <w:rFonts w:ascii="Helvetica" w:hAnsi="Helvetica" w:cs="Helvetica"/>
               </w:rPr>
-              <w:t>Err</w:t>
-            </w:r>
-            <w:r>
-              <w:rPr>
-                <w:rFonts w:ascii="Helvetica" w:hAnsi="Helvetica" w:cs="Helvetica"/>
-              </w:rPr>
-              <w:t>o</w:t>
-            </w:r>
-            <w:r>
-              <w:rPr>
-                <w:rFonts w:ascii="Helvetica" w:hAnsi="Helvetica" w:cs="Helvetica"/>
-              </w:rPr>
-              <w:t>re</w:t>
+              <w:t>Errore</w:t>
             </w:r>
             <w:r>
               <w:rPr>
@@ -18763,19 +18736,7 @@
               <w:rPr>
                 <w:rFonts w:ascii="Helvetica" w:hAnsi="Helvetica" w:cs="Helvetica"/>
               </w:rPr>
-              <w:t xml:space="preserve"> e confe</w:t>
-            </w:r>
-            <w:r>
-              <w:rPr>
-                <w:rFonts w:ascii="Helvetica" w:hAnsi="Helvetica" w:cs="Helvetica"/>
-              </w:rPr>
-              <w:t>r</w:t>
-            </w:r>
-            <w:r>
-              <w:rPr>
-                <w:rFonts w:ascii="Helvetica" w:hAnsi="Helvetica" w:cs="Helvetica"/>
-              </w:rPr>
-              <w:t>ma.</w:t>
+              <w:t xml:space="preserve"> e conferma.</w:t>
             </w:r>
           </w:p>
         </w:tc>
@@ -19668,19 +19629,7 @@
               <w:rPr>
                 <w:rFonts w:ascii="Helvetica" w:hAnsi="Helvetica" w:cs="Helvetica"/>
               </w:rPr>
-              <w:t>do di inserirne uno di qualche r</w:t>
-            </w:r>
-            <w:r>
-              <w:rPr>
-                <w:rFonts w:ascii="Helvetica" w:hAnsi="Helvetica" w:cs="Helvetica"/>
-              </w:rPr>
-              <w:t>i</w:t>
-            </w:r>
-            <w:r>
-              <w:rPr>
-                <w:rFonts w:ascii="Helvetica" w:hAnsi="Helvetica" w:cs="Helvetica"/>
-              </w:rPr>
-              <w:t>ga.</w:t>
+              <w:t>do di inserirne uno di qualche riga.</w:t>
             </w:r>
           </w:p>
         </w:tc>
@@ -20027,19 +19976,7 @@
               <w:rPr>
                 <w:rFonts w:ascii="Helvetica" w:hAnsi="Helvetica" w:cs="Helvetica"/>
               </w:rPr>
-              <w:t>Err</w:t>
-            </w:r>
-            <w:r>
-              <w:rPr>
-                <w:rFonts w:ascii="Helvetica" w:hAnsi="Helvetica" w:cs="Helvetica"/>
-              </w:rPr>
-              <w:t>o</w:t>
-            </w:r>
-            <w:r>
-              <w:rPr>
-                <w:rFonts w:ascii="Helvetica" w:hAnsi="Helvetica" w:cs="Helvetica"/>
-              </w:rPr>
-              <w:t>rePost</w:t>
+              <w:t>ErrorePost</w:t>
             </w:r>
             <w:proofErr w:type="spellEnd"/>
             <w:r>
@@ -23667,23 +23604,7 @@
                 <w:b/>
                 <w:bCs/>
               </w:rPr>
-              <w:t>utente Ex</w:t>
-            </w:r>
-            <w:r>
-              <w:rPr>
-                <w:rFonts w:ascii="Helvetica" w:hAnsi="Helvetica" w:cs="Helvetica"/>
-                <w:b/>
-                <w:bCs/>
-              </w:rPr>
-              <w:t>i</w:t>
-            </w:r>
-            <w:r>
-              <w:rPr>
-                <w:rFonts w:ascii="Helvetica" w:hAnsi="Helvetica" w:cs="Helvetica"/>
-                <w:b/>
-                <w:bCs/>
-              </w:rPr>
-              <w:t>gram</w:t>
+              <w:t>utente Exigram</w:t>
             </w:r>
             <w:r>
               <w:rPr>
@@ -23819,13 +23740,7 @@
               <w:rPr>
                 <w:rFonts w:ascii="Helvetica" w:hAnsi="Helvetica" w:cs="Helvetica"/>
               </w:rPr>
-              <w:t>Questo caso d’uso termina quando</w:t>
-            </w:r>
-            <w:r>
-              <w:rPr>
-                <w:rFonts w:ascii="Helvetica" w:hAnsi="Helvetica" w:cs="Helvetica"/>
-              </w:rPr>
-              <w:t xml:space="preserve"> </w:t>
+              <w:t xml:space="preserve">Questo caso d’uso termina quando </w:t>
             </w:r>
             <w:r>
               <w:rPr>
@@ -24548,19 +24463,7 @@
               <w:rPr>
                 <w:rFonts w:ascii="Helvetica" w:hAnsi="Helvetica" w:cs="Helvetica"/>
               </w:rPr>
-              <w:t xml:space="preserve"> li v</w:t>
-            </w:r>
-            <w:r>
-              <w:rPr>
-                <w:rFonts w:ascii="Helvetica" w:hAnsi="Helvetica" w:cs="Helvetica"/>
-              </w:rPr>
-              <w:t>i</w:t>
-            </w:r>
-            <w:r>
-              <w:rPr>
-                <w:rFonts w:ascii="Helvetica" w:hAnsi="Helvetica" w:cs="Helvetica"/>
-              </w:rPr>
-              <w:t>sualizza.</w:t>
+              <w:t xml:space="preserve"> li visualizza.</w:t>
             </w:r>
           </w:p>
         </w:tc>
@@ -27451,12 +27354,7 @@
         <w:pStyle w:val="Corpo"/>
       </w:pPr>
       <w:r>
-        <w:t>Dalla pagina principale possiamo ac</w:t>
-      </w:r>
-      <w:bookmarkStart w:id="1" w:name="_GoBack"/>
-      <w:bookmarkEnd w:id="1"/>
-      <w:r>
-        <w:t>cedere alla:</w:t>
+        <w:t>Dalla pagina principale possiamo accedere alla:</w:t>
       </w:r>
     </w:p>
     <w:p>
@@ -32898,7 +32796,7 @@
 </file>
 
 <file path=customXml/itemProps1.xml><?xml version="1.0" encoding="utf-8"?>
-<ds:datastoreItem xmlns:ds="http://schemas.openxmlformats.org/officeDocument/2006/customXml" ds:itemID="{5D6B76F4-12F3-45EB-A78C-84857B5B0FD3}">
+<ds:datastoreItem xmlns:ds="http://schemas.openxmlformats.org/officeDocument/2006/customXml" ds:itemID="{54C510BD-A0A6-4943-A1E8-FBBA82880112}">
   <ds:schemaRefs>
     <ds:schemaRef ds:uri="http://schemas.openxmlformats.org/officeDocument/2006/bibliography"/>
   </ds:schemaRefs>

</xml_diff>